<commit_message>
Commit sin archivo grande
</commit_message>
<xml_diff>
--- a/2do año/INGLES/ORALEXAM1.docx
+++ b/2do año/INGLES/ORALEXAM1.docx
@@ -8,12 +8,14 @@
         <w:rPr>
           <w:b/>
           <w:bCs/>
+          <w:lang w:val="en-GB"/>
         </w:rPr>
       </w:pPr>
       <w:r>
         <w:rPr>
           <w:b/>
           <w:bCs/>
+          <w:lang w:val="en-GB"/>
         </w:rPr>
         <w:t>ORAL EXAM 1</w:t>
       </w:r>
@@ -23,12 +25,14 @@
         <w:rPr>
           <w:b/>
           <w:bCs/>
+          <w:lang w:val="en-GB"/>
         </w:rPr>
       </w:pPr>
       <w:r>
         <w:rPr>
           <w:b/>
           <w:bCs/>
+          <w:lang w:val="en-GB"/>
         </w:rPr>
         <w:t>TOPIC 1</w:t>
       </w:r>
@@ -45,14 +49,12 @@
         </w:rPr>
         <w:t xml:space="preserve">In my </w:t>
       </w:r>
-      <w:proofErr w:type="spellStart"/>
-      <w:r>
-        <w:rPr>
-          <w:lang w:val="en-GB"/>
-        </w:rPr>
-        <w:t>opinión</w:t>
-      </w:r>
-      <w:proofErr w:type="spellEnd"/>
+      <w:r>
+        <w:rPr>
+          <w:lang w:val="en-GB"/>
+        </w:rPr>
+        <w:t>opinion</w:t>
+      </w:r>
       <w:r>
         <w:rPr>
           <w:lang w:val="en-GB"/>
@@ -63,34 +65,75 @@
         <w:rPr>
           <w:lang w:val="en-GB"/>
         </w:rPr>
-        <w:t xml:space="preserve">ob for my profile and more interesting for me is the web designer. Web </w:t>
-      </w:r>
-      <w:proofErr w:type="gramStart"/>
-      <w:r>
-        <w:rPr>
-          <w:lang w:val="en-GB"/>
-        </w:rPr>
-        <w:t>designer</w:t>
-      </w:r>
-      <w:proofErr w:type="gramEnd"/>
-      <w:r>
-        <w:rPr>
-          <w:lang w:val="en-GB"/>
-        </w:rPr>
-        <w:t xml:space="preserve"> have better salary than the others jobs in the picture.</w:t>
+        <w:t xml:space="preserve">ob and more interesting for me is the web designer. Web </w:t>
+      </w:r>
+      <w:r>
+        <w:rPr>
+          <w:lang w:val="en-GB"/>
+        </w:rPr>
+        <w:t>designers</w:t>
+      </w:r>
+      <w:r>
+        <w:rPr>
+          <w:lang w:val="en-GB"/>
+        </w:rPr>
+        <w:t xml:space="preserve"> have better salary than the </w:t>
+      </w:r>
+      <w:r>
+        <w:rPr>
+          <w:lang w:val="en-GB"/>
+        </w:rPr>
+        <w:t>other</w:t>
+      </w:r>
+      <w:r>
+        <w:rPr>
+          <w:lang w:val="en-GB"/>
+        </w:rPr>
+        <w:t xml:space="preserve"> jobs in the picture.</w:t>
+      </w:r>
+      <w:r>
+        <w:rPr>
+          <w:lang w:val="en-GB"/>
+        </w:rPr>
+        <w:t xml:space="preserve"> </w:t>
+      </w:r>
+      <w:r>
+        <w:rPr>
+          <w:lang w:val="en-GB"/>
+        </w:rPr>
+        <w:t xml:space="preserve">Apart of this, </w:t>
+      </w:r>
+      <w:r>
+        <w:rPr>
+          <w:lang w:val="en-GB"/>
+        </w:rPr>
+        <w:t>increase and foster my creativity when I am doing the different parts of design.          I need to do a good structure and minimalist interface for users.</w:t>
       </w:r>
     </w:p>
     <w:p>
       <w:pPr>
         <w:rPr>
+          <w:b/>
+          <w:bCs/>
+          <w:u w:val="single"/>
           <w:lang w:val="en-GB"/>
         </w:rPr>
       </w:pPr>
       <w:r>
         <w:rPr>
-          <w:lang w:val="en-GB"/>
-        </w:rPr>
-        <w:t xml:space="preserve">Apart of this, </w:t>
+          <w:b/>
+          <w:bCs/>
+          <w:lang w:val="en-GB"/>
+        </w:rPr>
+        <w:t xml:space="preserve">TOPIC </w:t>
+      </w:r>
+      <w:r>
+        <w:rPr>
+          <w:b/>
+          <w:bCs/>
+          <w:lang w:val="en-GB"/>
+        </w:rPr>
+        <w:t>2</w:t>
       </w:r>
     </w:p>
     <w:p>
@@ -99,6 +142,123 @@
           <w:lang w:val="en-GB"/>
         </w:rPr>
       </w:pPr>
+      <w:r>
+        <w:rPr>
+          <w:lang w:val="en-GB"/>
+        </w:rPr>
+        <w:t xml:space="preserve">Young people maybe </w:t>
+      </w:r>
+      <w:r>
+        <w:rPr>
+          <w:lang w:val="en-GB"/>
+        </w:rPr>
+        <w:t>want</w:t>
+      </w:r>
+      <w:r>
+        <w:rPr>
+          <w:lang w:val="en-GB"/>
+        </w:rPr>
+        <w:t xml:space="preserve"> watching videos or movies in </w:t>
+      </w:r>
+      <w:r>
+        <w:rPr>
+          <w:lang w:val="en-GB"/>
+        </w:rPr>
+        <w:t>YouTube</w:t>
+      </w:r>
+      <w:r>
+        <w:rPr>
+          <w:lang w:val="en-GB"/>
+        </w:rPr>
+        <w:t xml:space="preserve">, Twitch or Netflix </w:t>
+      </w:r>
+      <w:r>
+        <w:rPr>
+          <w:lang w:val="en-GB"/>
+        </w:rPr>
+        <w:t xml:space="preserve">in the free-time </w:t>
+      </w:r>
+      <w:r>
+        <w:rPr>
+          <w:lang w:val="en-GB"/>
+        </w:rPr>
+        <w:t xml:space="preserve">because they study in the morning at school and now, at winter season, people </w:t>
+      </w:r>
+      <w:r>
+        <w:rPr>
+          <w:lang w:val="en-GB"/>
+        </w:rPr>
+        <w:t>are more comfy at home</w:t>
+      </w:r>
+      <w:r>
+        <w:rPr>
+          <w:lang w:val="en-GB"/>
+        </w:rPr>
+        <w:t xml:space="preserve">. Instead of, I prefer </w:t>
+      </w:r>
+      <w:r>
+        <w:rPr>
+          <w:lang w:val="en-GB"/>
+        </w:rPr>
+        <w:t>to go</w:t>
+      </w:r>
+      <w:r>
+        <w:rPr>
+          <w:lang w:val="en-GB"/>
+        </w:rPr>
+        <w:t xml:space="preserve"> outside and </w:t>
+      </w:r>
+      <w:r>
+        <w:rPr>
+          <w:lang w:val="en-GB"/>
+        </w:rPr>
+        <w:t>do any outdoor activity</w:t>
+      </w:r>
+      <w:r>
+        <w:rPr>
+          <w:lang w:val="en-GB"/>
+        </w:rPr>
+        <w:t xml:space="preserve"> because I spend a lot of time in the chair.</w:t>
+      </w:r>
+    </w:p>
+    <w:p>
+      <w:pPr>
+        <w:rPr>
+          <w:b/>
+          <w:bCs/>
+          <w:lang w:val="en-GB"/>
+        </w:rPr>
+      </w:pPr>
+      <w:r>
+        <w:rPr>
+          <w:b/>
+          <w:bCs/>
+          <w:lang w:val="en-GB"/>
+        </w:rPr>
+        <w:t xml:space="preserve">TOPIC </w:t>
+      </w:r>
+      <w:r>
+        <w:rPr>
+          <w:b/>
+          <w:bCs/>
+          <w:lang w:val="en-GB"/>
+        </w:rPr>
+        <w:t>3</w:t>
+      </w:r>
+    </w:p>
+    <w:p>
+      <w:pPr>
+        <w:rPr>
+          <w:u w:val="single"/>
+          <w:lang w:val="en-GB"/>
+        </w:rPr>
+      </w:pPr>
+      <w:r>
+        <w:rPr>
+          <w:lang w:val="en-GB"/>
+        </w:rPr>
+        <w:t>Covid-19 not affect me because when I was a children at home, I had a lot of things to do as tasks, sport activities or play videogames with my friends. For my  parents affect a little bit because they were so worried for their health but. We didn’t have depression any moment in these years so we needn’t to fight it.</w:t>
+      </w:r>
     </w:p>
     <w:p>
       <w:pPr>

</xml_diff>